<commit_message>
made portfolio outline its own webpage
</commit_message>
<xml_diff>
--- a/maryjsolomon/ProjectsDoc.docx
+++ b/maryjsolomon/ProjectsDoc.docx
@@ -46,25 +46,7 @@
           <w:szCs w:val="21"/>
           <w:shd w:val="clear" w:color="auto" w:fill="FFFFFF"/>
         </w:rPr>
-        <w:t xml:space="preserve">clinical decision-support tool that </w:t>
-      </w:r>
-      <w:r>
-        <w:rPr>
-          <w:rFonts w:ascii="Segoe UI" w:hAnsi="Segoe UI" w:cs="Segoe UI"/>
-          <w:sz w:val="21"/>
-          <w:szCs w:val="21"/>
-          <w:shd w:val="clear" w:color="auto" w:fill="FFFFFF"/>
-        </w:rPr>
-        <w:t>predicts</w:t>
-      </w:r>
-      <w:r>
-        <w:rPr>
-          <w:rFonts w:ascii="Segoe UI" w:hAnsi="Segoe UI" w:cs="Segoe UI"/>
-          <w:sz w:val="21"/>
-          <w:szCs w:val="21"/>
-          <w:shd w:val="clear" w:color="auto" w:fill="FFFFFF"/>
-        </w:rPr>
-        <w:t xml:space="preserve"> telehealth appropriateness for future visits based on factors such as diagnoses, medications, patient encounter data, and provider preference.</w:t>
+        <w:t>clinical decision-support tool that predicts telehealth appropriateness for future visits based on factors such as diagnoses, medications, patient encounter data, and provider preference.</w:t>
       </w:r>
     </w:p>
     <w:p>
@@ -539,10 +521,7 @@
         </w:numPr>
       </w:pPr>
       <w:r>
-        <w:t xml:space="preserve">Icon: </w:t>
-      </w:r>
-      <w:r>
-        <w:t xml:space="preserve">paper airplane? </w:t>
+        <w:t xml:space="preserve">Icon: paper airplane? </w:t>
       </w:r>
       <w:r>
         <w:sym w:font="Wingdings" w:char="F0E0"/>
@@ -572,8 +551,16 @@
         </w:numPr>
       </w:pPr>
       <w:r>
-        <w:t>The American Soldier in WWII overarching project</w:t>
-      </w:r>
+        <w:t xml:space="preserve">DSPG Dashboard: </w:t>
+      </w:r>
+      <w:hyperlink r:id="rId10" w:history="1">
+        <w:r>
+          <w:rPr>
+            <w:rStyle w:val="Hyperlink"/>
+          </w:rPr>
+          <w:t>https://dspgtools.shinyapps.io/southwasco2020/</w:t>
+        </w:r>
+      </w:hyperlink>
     </w:p>
     <w:p>
       <w:pPr>
@@ -584,7 +571,19 @@
         </w:numPr>
       </w:pPr>
       <w:r>
-        <w:t>DSPG results website.</w:t>
+        <w:t>South Wasco Alliance website:</w:t>
+      </w:r>
+    </w:p>
+    <w:p>
+      <w:pPr>
+        <w:pStyle w:val="ListParagraph"/>
+        <w:numPr>
+          <w:ilvl w:val="2"/>
+          <w:numId w:val="3"/>
+        </w:numPr>
+      </w:pPr>
+      <w:r>
+        <w:t>Our project featured!</w:t>
       </w:r>
     </w:p>
     <w:p>
@@ -1852,6 +1851,7 @@
   <w:style w:type="character" w:default="1" w:styleId="DefaultParagraphFont">
     <w:name w:val="Default Paragraph Font"/>
     <w:uiPriority w:val="1"/>
+    <w:semiHidden/>
     <w:unhideWhenUsed/>
   </w:style>
   <w:style w:type="table" w:default="1" w:styleId="TableNormal">
@@ -1922,6 +1922,18 @@
       </w:numPr>
       <w:contextualSpacing/>
     </w:pPr>
+  </w:style>
+  <w:style w:type="character" w:styleId="FollowedHyperlink">
+    <w:name w:val="FollowedHyperlink"/>
+    <w:basedOn w:val="DefaultParagraphFont"/>
+    <w:uiPriority w:val="99"/>
+    <w:semiHidden/>
+    <w:unhideWhenUsed/>
+    <w:rsid w:val="002062D3"/>
+    <w:rPr>
+      <w:color w:val="954F72" w:themeColor="followedHyperlink"/>
+      <w:u w:val="single"/>
+    </w:rPr>
   </w:style>
 </w:styles>
 </file>

</xml_diff>